<commit_message>
practica 1 v1.28 add Practica.txt comandos, Practica1.pdf informe imagenes
</commit_message>
<xml_diff>
--- a/practicas/practica 1/Practica1.docx
+++ b/practicas/practica 1/Practica1.docx
@@ -25,6 +25,13 @@
         </w:rPr>
         <w:t>#1</w:t>
       </w:r>
+      <w:r>
+        <w:rPr>
+          <w:b/>
+          <w:bCs/>
+        </w:rPr>
+        <w:t xml:space="preserve"> COM600</w:t>
+      </w:r>
     </w:p>
     <w:p>
       <w:r>
@@ -35,7 +42,13 @@
         <w:t>NOMBRES:</w:t>
       </w:r>
       <w:r>
-        <w:t xml:space="preserve"> - MARTINEZ PARDO NISSE MAXIMILIANO – BALDIVIESO CRUZ DERECK FERNANDO</w:t>
+        <w:t xml:space="preserve"> - MARTINEZ PARDO NISSE MAXIMILIANO – BALDIVIE</w:t>
+      </w:r>
+      <w:r>
+        <w:t>Z</w:t>
+      </w:r>
+      <w:r>
+        <w:t>O CRUZ DERECK FERNANDO</w:t>
       </w:r>
     </w:p>
     <w:p>
@@ -57,6 +70,9 @@
         <w:br/>
       </w:r>
       <w:r>
+        <w:rPr>
+          <w:noProof/>
+        </w:rPr>
         <w:drawing>
           <wp:inline distT="0" distB="0" distL="0" distR="0" wp14:anchorId="13B4B969" wp14:editId="05772952">
             <wp:extent cx="3939702" cy="2859020"/>
@@ -132,6 +148,7 @@
         <w:rPr>
           <w:b/>
           <w:bCs/>
+          <w:noProof/>
         </w:rPr>
         <w:drawing>
           <wp:inline distT="0" distB="0" distL="0" distR="0" wp14:anchorId="20019B0C" wp14:editId="2615C9D3">
@@ -195,6 +212,7 @@
         <w:rPr>
           <w:b/>
           <w:bCs/>
+          <w:noProof/>
         </w:rPr>
         <w:drawing>
           <wp:inline distT="0" distB="0" distL="0" distR="0" wp14:anchorId="7091F154" wp14:editId="68742FF6">
@@ -269,6 +287,7 @@
         <w:rPr>
           <w:b/>
           <w:bCs/>
+          <w:noProof/>
         </w:rPr>
         <w:drawing>
           <wp:inline distT="0" distB="0" distL="0" distR="0" wp14:anchorId="140B18FD" wp14:editId="4717D5A6">
@@ -333,6 +352,7 @@
         <w:rPr>
           <w:b/>
           <w:bCs/>
+          <w:noProof/>
         </w:rPr>
         <w:drawing>
           <wp:inline distT="0" distB="0" distL="0" distR="0" wp14:anchorId="4B3A864E" wp14:editId="3BE81645">
@@ -405,6 +425,7 @@
         <w:rPr>
           <w:b/>
           <w:bCs/>
+          <w:noProof/>
         </w:rPr>
         <w:drawing>
           <wp:inline distT="0" distB="0" distL="0" distR="0" wp14:anchorId="31E57EA7" wp14:editId="75958EF9">
@@ -470,6 +491,7 @@
         <w:rPr>
           <w:b/>
           <w:bCs/>
+          <w:noProof/>
         </w:rPr>
         <w:drawing>
           <wp:inline distT="0" distB="0" distL="0" distR="0" wp14:anchorId="794EB26B" wp14:editId="4F22DCA5">
@@ -533,6 +555,7 @@
         <w:rPr>
           <w:b/>
           <w:bCs/>
+          <w:noProof/>
         </w:rPr>
         <w:drawing>
           <wp:inline distT="0" distB="0" distL="0" distR="0" wp14:anchorId="663266DA" wp14:editId="2B696CE9">
@@ -574,6 +597,7 @@
         <w:rPr>
           <w:b/>
           <w:bCs/>
+          <w:noProof/>
         </w:rPr>
         <w:drawing>
           <wp:inline distT="0" distB="0" distL="0" distR="0" wp14:anchorId="3AE18704" wp14:editId="68D9E04A">
@@ -703,6 +727,7 @@
         <w:rPr>
           <w:b/>
           <w:bCs/>
+          <w:noProof/>
         </w:rPr>
         <w:lastRenderedPageBreak/>
         <w:drawing>
@@ -745,6 +770,7 @@
         <w:rPr>
           <w:b/>
           <w:bCs/>
+          <w:noProof/>
         </w:rPr>
         <w:drawing>
           <wp:inline distT="0" distB="0" distL="0" distR="0" wp14:anchorId="486D6D42" wp14:editId="5EFAF3EC">
@@ -808,6 +834,7 @@
         <w:rPr>
           <w:b/>
           <w:bCs/>
+          <w:noProof/>
         </w:rPr>
         <w:drawing>
           <wp:inline distT="0" distB="0" distL="0" distR="0" wp14:anchorId="75B457AA" wp14:editId="229419E8">
@@ -959,6 +986,7 @@
         <w:rPr>
           <w:b/>
           <w:bCs/>
+          <w:noProof/>
         </w:rPr>
         <w:drawing>
           <wp:inline distT="0" distB="0" distL="0" distR="0" wp14:anchorId="42FEE9B1" wp14:editId="56D32B97">
@@ -1009,6 +1037,7 @@
         <w:rPr>
           <w:b/>
           <w:bCs/>
+          <w:noProof/>
         </w:rPr>
         <w:drawing>
           <wp:inline distT="0" distB="0" distL="0" distR="0" wp14:anchorId="75B5D471" wp14:editId="7152A344">
@@ -1094,6 +1123,7 @@
         <w:rPr>
           <w:b/>
           <w:bCs/>
+          <w:noProof/>
         </w:rPr>
         <w:drawing>
           <wp:inline distT="0" distB="0" distL="0" distR="0" wp14:anchorId="5D9777A8" wp14:editId="2D41E902">
@@ -1157,6 +1187,7 @@
         <w:rPr>
           <w:b/>
           <w:bCs/>
+          <w:noProof/>
         </w:rPr>
         <w:drawing>
           <wp:inline distT="0" distB="0" distL="0" distR="0" wp14:anchorId="12DA3DE7" wp14:editId="7DB82217">
@@ -1198,6 +1229,7 @@
         <w:rPr>
           <w:b/>
           <w:bCs/>
+          <w:noProof/>
         </w:rPr>
         <w:drawing>
           <wp:inline distT="0" distB="0" distL="0" distR="0" wp14:anchorId="1E354808" wp14:editId="2DC80210">
@@ -1239,6 +1271,7 @@
         <w:rPr>
           <w:b/>
           <w:bCs/>
+          <w:noProof/>
         </w:rPr>
         <w:drawing>
           <wp:inline distT="0" distB="0" distL="0" distR="0" wp14:anchorId="64AD2346" wp14:editId="53D22843">
@@ -1304,6 +1337,7 @@
         <w:rPr>
           <w:b/>
           <w:bCs/>
+          <w:noProof/>
         </w:rPr>
         <w:drawing>
           <wp:inline distT="0" distB="0" distL="0" distR="0" wp14:anchorId="4CA4872A" wp14:editId="05D6CA08">
@@ -1345,6 +1379,7 @@
         <w:rPr>
           <w:b/>
           <w:bCs/>
+          <w:noProof/>
         </w:rPr>
         <w:drawing>
           <wp:inline distT="0" distB="0" distL="0" distR="0" wp14:anchorId="408FA91F" wp14:editId="1E477BBA">
@@ -1393,6 +1428,7 @@
         <w:rPr>
           <w:b/>
           <w:bCs/>
+          <w:noProof/>
         </w:rPr>
         <w:drawing>
           <wp:inline distT="0" distB="0" distL="0" distR="0" wp14:anchorId="79DCC977" wp14:editId="02DD2527">
@@ -1434,6 +1470,7 @@
         <w:rPr>
           <w:b/>
           <w:bCs/>
+          <w:noProof/>
         </w:rPr>
         <w:drawing>
           <wp:inline distT="0" distB="0" distL="0" distR="0" wp14:anchorId="75EA3DA9" wp14:editId="39A6C760">
@@ -1484,6 +1521,7 @@
         <w:rPr>
           <w:b/>
           <w:bCs/>
+          <w:noProof/>
         </w:rPr>
         <w:lastRenderedPageBreak/>
         <w:drawing>
@@ -1526,6 +1564,7 @@
         <w:rPr>
           <w:b/>
           <w:bCs/>
+          <w:noProof/>
         </w:rPr>
         <w:drawing>
           <wp:inline distT="0" distB="0" distL="0" distR="0" wp14:anchorId="4EAA17CF" wp14:editId="025F39A1">
@@ -1576,6 +1615,7 @@
         <w:rPr>
           <w:b/>
           <w:bCs/>
+          <w:noProof/>
         </w:rPr>
         <w:drawing>
           <wp:inline distT="0" distB="0" distL="0" distR="0" wp14:anchorId="743AA3CD" wp14:editId="3003F9DF">
@@ -1643,6 +1683,7 @@
         <w:rPr>
           <w:b/>
           <w:bCs/>
+          <w:noProof/>
         </w:rPr>
         <w:drawing>
           <wp:inline distT="0" distB="0" distL="0" distR="0" wp14:anchorId="5BB35E2D" wp14:editId="6442540A">
@@ -1684,6 +1725,7 @@
         <w:rPr>
           <w:b/>
           <w:bCs/>
+          <w:noProof/>
         </w:rPr>
         <w:drawing>
           <wp:inline distT="0" distB="0" distL="0" distR="0" wp14:anchorId="4FB231DE" wp14:editId="01EB93E5">
@@ -1734,6 +1776,7 @@
         <w:rPr>
           <w:b/>
           <w:bCs/>
+          <w:noProof/>
         </w:rPr>
         <w:drawing>
           <wp:inline distT="0" distB="0" distL="0" distR="0" wp14:anchorId="621D3F4F" wp14:editId="7FE711C6">
@@ -1760,6 +1803,1034 @@
                     <a:xfrm>
                       <a:off x="0" y="0"/>
                       <a:ext cx="2999040" cy="4748480"/>
+                    </a:xfrm>
+                    <a:prstGeom prst="rect">
+                      <a:avLst/>
+                    </a:prstGeom>
+                  </pic:spPr>
+                </pic:pic>
+              </a:graphicData>
+            </a:graphic>
+          </wp:inline>
+        </w:drawing>
+      </w:r>
+    </w:p>
+    <w:p>
+      <w:pPr>
+        <w:jc w:val="center"/>
+        <w:rPr>
+          <w:b/>
+          <w:bCs/>
+        </w:rPr>
+      </w:pPr>
+    </w:p>
+    <w:p>
+      <w:pPr>
+        <w:jc w:val="center"/>
+        <w:rPr>
+          <w:b/>
+          <w:bCs/>
+        </w:rPr>
+      </w:pPr>
+      <w:r>
+        <w:rPr>
+          <w:b/>
+          <w:bCs/>
+        </w:rPr>
+        <w:lastRenderedPageBreak/>
+        <w:t>--15—</w:t>
+      </w:r>
+    </w:p>
+    <w:p>
+      <w:pPr>
+        <w:jc w:val="center"/>
+        <w:rPr>
+          <w:b/>
+          <w:bCs/>
+        </w:rPr>
+      </w:pPr>
+      <w:r>
+        <w:rPr>
+          <w:noProof/>
+        </w:rPr>
+        <w:drawing>
+          <wp:inline distT="0" distB="0" distL="0" distR="0" wp14:anchorId="51013DC7" wp14:editId="40A6525C">
+            <wp:extent cx="3633902" cy="8803532"/>
+            <wp:effectExtent l="0" t="0" r="5080" b="0"/>
+            <wp:docPr id="1446066179" name="Imagen 1"/>
+            <wp:cNvGraphicFramePr>
+              <a:graphicFrameLocks xmlns:a="http://schemas.openxmlformats.org/drawingml/2006/main" noChangeAspect="1"/>
+            </wp:cNvGraphicFramePr>
+            <a:graphic xmlns:a="http://schemas.openxmlformats.org/drawingml/2006/main">
+              <a:graphicData uri="http://schemas.openxmlformats.org/drawingml/2006/picture">
+                <pic:pic xmlns:pic="http://schemas.openxmlformats.org/drawingml/2006/picture">
+                  <pic:nvPicPr>
+                    <pic:cNvPr id="1446066179" name=""/>
+                    <pic:cNvPicPr/>
+                  </pic:nvPicPr>
+                  <pic:blipFill>
+                    <a:blip r:embed="rId33"/>
+                    <a:stretch>
+                      <a:fillRect/>
+                    </a:stretch>
+                  </pic:blipFill>
+                  <pic:spPr>
+                    <a:xfrm>
+                      <a:off x="0" y="0"/>
+                      <a:ext cx="3644232" cy="8828558"/>
+                    </a:xfrm>
+                    <a:prstGeom prst="rect">
+                      <a:avLst/>
+                    </a:prstGeom>
+                  </pic:spPr>
+                </pic:pic>
+              </a:graphicData>
+            </a:graphic>
+          </wp:inline>
+        </w:drawing>
+      </w:r>
+    </w:p>
+    <w:p>
+      <w:pPr>
+        <w:jc w:val="center"/>
+        <w:rPr>
+          <w:b/>
+          <w:bCs/>
+        </w:rPr>
+      </w:pPr>
+      <w:r>
+        <w:rPr>
+          <w:b/>
+          <w:bCs/>
+        </w:rPr>
+        <w:lastRenderedPageBreak/>
+        <w:t>--16—</w:t>
+      </w:r>
+    </w:p>
+    <w:p>
+      <w:pPr>
+        <w:jc w:val="center"/>
+        <w:rPr>
+          <w:b/>
+          <w:bCs/>
+        </w:rPr>
+      </w:pPr>
+      <w:r>
+        <w:rPr>
+          <w:b/>
+          <w:bCs/>
+        </w:rPr>
+        <w:drawing>
+          <wp:inline distT="0" distB="0" distL="0" distR="0" wp14:anchorId="689B148D" wp14:editId="2070534B">
+            <wp:extent cx="6163535" cy="847843"/>
+            <wp:effectExtent l="0" t="0" r="8890" b="9525"/>
+            <wp:docPr id="314013038" name="Imagen 1"/>
+            <wp:cNvGraphicFramePr>
+              <a:graphicFrameLocks xmlns:a="http://schemas.openxmlformats.org/drawingml/2006/main" noChangeAspect="1"/>
+            </wp:cNvGraphicFramePr>
+            <a:graphic xmlns:a="http://schemas.openxmlformats.org/drawingml/2006/main">
+              <a:graphicData uri="http://schemas.openxmlformats.org/drawingml/2006/picture">
+                <pic:pic xmlns:pic="http://schemas.openxmlformats.org/drawingml/2006/picture">
+                  <pic:nvPicPr>
+                    <pic:cNvPr id="314013038" name=""/>
+                    <pic:cNvPicPr/>
+                  </pic:nvPicPr>
+                  <pic:blipFill>
+                    <a:blip r:embed="rId34"/>
+                    <a:stretch>
+                      <a:fillRect/>
+                    </a:stretch>
+                  </pic:blipFill>
+                  <pic:spPr>
+                    <a:xfrm>
+                      <a:off x="0" y="0"/>
+                      <a:ext cx="6163535" cy="847843"/>
+                    </a:xfrm>
+                    <a:prstGeom prst="rect">
+                      <a:avLst/>
+                    </a:prstGeom>
+                  </pic:spPr>
+                </pic:pic>
+              </a:graphicData>
+            </a:graphic>
+          </wp:inline>
+        </w:drawing>
+      </w:r>
+    </w:p>
+    <w:p>
+      <w:pPr>
+        <w:jc w:val="center"/>
+        <w:rPr>
+          <w:b/>
+          <w:bCs/>
+        </w:rPr>
+      </w:pPr>
+      <w:r>
+        <w:rPr>
+          <w:b/>
+          <w:bCs/>
+        </w:rPr>
+        <w:t>--17—</w:t>
+      </w:r>
+    </w:p>
+    <w:p>
+      <w:pPr>
+        <w:jc w:val="center"/>
+        <w:rPr>
+          <w:b/>
+          <w:bCs/>
+        </w:rPr>
+      </w:pPr>
+      <w:r>
+        <w:rPr>
+          <w:b/>
+          <w:bCs/>
+        </w:rPr>
+        <w:drawing>
+          <wp:inline distT="0" distB="0" distL="0" distR="0" wp14:anchorId="22EAC89A" wp14:editId="241E7890">
+            <wp:extent cx="4706007" cy="3143689"/>
+            <wp:effectExtent l="0" t="0" r="0" b="0"/>
+            <wp:docPr id="567621627" name="Imagen 1"/>
+            <wp:cNvGraphicFramePr>
+              <a:graphicFrameLocks xmlns:a="http://schemas.openxmlformats.org/drawingml/2006/main" noChangeAspect="1"/>
+            </wp:cNvGraphicFramePr>
+            <a:graphic xmlns:a="http://schemas.openxmlformats.org/drawingml/2006/main">
+              <a:graphicData uri="http://schemas.openxmlformats.org/drawingml/2006/picture">
+                <pic:pic xmlns:pic="http://schemas.openxmlformats.org/drawingml/2006/picture">
+                  <pic:nvPicPr>
+                    <pic:cNvPr id="567621627" name=""/>
+                    <pic:cNvPicPr/>
+                  </pic:nvPicPr>
+                  <pic:blipFill>
+                    <a:blip r:embed="rId35"/>
+                    <a:stretch>
+                      <a:fillRect/>
+                    </a:stretch>
+                  </pic:blipFill>
+                  <pic:spPr>
+                    <a:xfrm>
+                      <a:off x="0" y="0"/>
+                      <a:ext cx="4706007" cy="3143689"/>
+                    </a:xfrm>
+                    <a:prstGeom prst="rect">
+                      <a:avLst/>
+                    </a:prstGeom>
+                  </pic:spPr>
+                </pic:pic>
+              </a:graphicData>
+            </a:graphic>
+          </wp:inline>
+        </w:drawing>
+      </w:r>
+    </w:p>
+    <w:p>
+      <w:pPr>
+        <w:jc w:val="center"/>
+        <w:rPr>
+          <w:b/>
+          <w:bCs/>
+        </w:rPr>
+      </w:pPr>
+      <w:r>
+        <w:rPr>
+          <w:b/>
+          <w:bCs/>
+        </w:rPr>
+        <w:t>--18</w:t>
+      </w:r>
+      <w:r>
+        <w:rPr>
+          <w:b/>
+          <w:bCs/>
+        </w:rPr>
+        <w:t>—</w:t>
+      </w:r>
+    </w:p>
+    <w:p>
+      <w:pPr>
+        <w:jc w:val="center"/>
+        <w:rPr>
+          <w:b/>
+          <w:bCs/>
+        </w:rPr>
+      </w:pPr>
+      <w:r>
+        <w:rPr>
+          <w:b/>
+          <w:bCs/>
+        </w:rPr>
+        <w:drawing>
+          <wp:inline distT="0" distB="0" distL="0" distR="0" wp14:anchorId="0433CE15" wp14:editId="5275AEF4">
+            <wp:extent cx="4429743" cy="3448531"/>
+            <wp:effectExtent l="0" t="0" r="9525" b="0"/>
+            <wp:docPr id="917566893" name="Imagen 1"/>
+            <wp:cNvGraphicFramePr>
+              <a:graphicFrameLocks xmlns:a="http://schemas.openxmlformats.org/drawingml/2006/main" noChangeAspect="1"/>
+            </wp:cNvGraphicFramePr>
+            <a:graphic xmlns:a="http://schemas.openxmlformats.org/drawingml/2006/main">
+              <a:graphicData uri="http://schemas.openxmlformats.org/drawingml/2006/picture">
+                <pic:pic xmlns:pic="http://schemas.openxmlformats.org/drawingml/2006/picture">
+                  <pic:nvPicPr>
+                    <pic:cNvPr id="917566893" name=""/>
+                    <pic:cNvPicPr/>
+                  </pic:nvPicPr>
+                  <pic:blipFill>
+                    <a:blip r:embed="rId36"/>
+                    <a:stretch>
+                      <a:fillRect/>
+                    </a:stretch>
+                  </pic:blipFill>
+                  <pic:spPr>
+                    <a:xfrm>
+                      <a:off x="0" y="0"/>
+                      <a:ext cx="4429743" cy="3448531"/>
+                    </a:xfrm>
+                    <a:prstGeom prst="rect">
+                      <a:avLst/>
+                    </a:prstGeom>
+                  </pic:spPr>
+                </pic:pic>
+              </a:graphicData>
+            </a:graphic>
+          </wp:inline>
+        </w:drawing>
+      </w:r>
+      <w:r>
+        <w:rPr>
+          <w:b/>
+          <w:bCs/>
+        </w:rPr>
+        <w:br/>
+      </w:r>
+    </w:p>
+    <w:p>
+      <w:pPr>
+        <w:jc w:val="center"/>
+        <w:rPr>
+          <w:b/>
+          <w:bCs/>
+        </w:rPr>
+      </w:pPr>
+    </w:p>
+    <w:p>
+      <w:pPr>
+        <w:jc w:val="center"/>
+        <w:rPr>
+          <w:b/>
+          <w:bCs/>
+        </w:rPr>
+      </w:pPr>
+      <w:r>
+        <w:rPr>
+          <w:b/>
+          <w:bCs/>
+        </w:rPr>
+        <w:lastRenderedPageBreak/>
+        <w:t>--19—</w:t>
+      </w:r>
+    </w:p>
+    <w:p>
+      <w:pPr>
+        <w:jc w:val="center"/>
+        <w:rPr>
+          <w:b/>
+          <w:bCs/>
+        </w:rPr>
+      </w:pPr>
+      <w:r>
+        <w:rPr>
+          <w:b/>
+          <w:bCs/>
+        </w:rPr>
+        <w:drawing>
+          <wp:inline distT="0" distB="0" distL="0" distR="0" wp14:anchorId="4DAF595C" wp14:editId="5B03F03E">
+            <wp:extent cx="5477639" cy="3439005"/>
+            <wp:effectExtent l="0" t="0" r="0" b="9525"/>
+            <wp:docPr id="49131375" name="Imagen 1"/>
+            <wp:cNvGraphicFramePr>
+              <a:graphicFrameLocks xmlns:a="http://schemas.openxmlformats.org/drawingml/2006/main" noChangeAspect="1"/>
+            </wp:cNvGraphicFramePr>
+            <a:graphic xmlns:a="http://schemas.openxmlformats.org/drawingml/2006/main">
+              <a:graphicData uri="http://schemas.openxmlformats.org/drawingml/2006/picture">
+                <pic:pic xmlns:pic="http://schemas.openxmlformats.org/drawingml/2006/picture">
+                  <pic:nvPicPr>
+                    <pic:cNvPr id="49131375" name=""/>
+                    <pic:cNvPicPr/>
+                  </pic:nvPicPr>
+                  <pic:blipFill>
+                    <a:blip r:embed="rId37"/>
+                    <a:stretch>
+                      <a:fillRect/>
+                    </a:stretch>
+                  </pic:blipFill>
+                  <pic:spPr>
+                    <a:xfrm>
+                      <a:off x="0" y="0"/>
+                      <a:ext cx="5477639" cy="3439005"/>
+                    </a:xfrm>
+                    <a:prstGeom prst="rect">
+                      <a:avLst/>
+                    </a:prstGeom>
+                  </pic:spPr>
+                </pic:pic>
+              </a:graphicData>
+            </a:graphic>
+          </wp:inline>
+        </w:drawing>
+      </w:r>
+    </w:p>
+    <w:p>
+      <w:pPr>
+        <w:jc w:val="center"/>
+        <w:rPr>
+          <w:b/>
+          <w:bCs/>
+        </w:rPr>
+      </w:pPr>
+      <w:r>
+        <w:rPr>
+          <w:b/>
+          <w:bCs/>
+        </w:rPr>
+        <w:t>--20—</w:t>
+      </w:r>
+    </w:p>
+    <w:p>
+      <w:pPr>
+        <w:jc w:val="center"/>
+        <w:rPr>
+          <w:b/>
+          <w:bCs/>
+        </w:rPr>
+      </w:pPr>
+      <w:r>
+        <w:rPr>
+          <w:b/>
+          <w:bCs/>
+        </w:rPr>
+        <w:drawing>
+          <wp:inline distT="0" distB="0" distL="0" distR="0" wp14:anchorId="0C79296D" wp14:editId="1F36F964">
+            <wp:extent cx="4772691" cy="3458058"/>
+            <wp:effectExtent l="0" t="0" r="0" b="9525"/>
+            <wp:docPr id="449560421" name="Imagen 1"/>
+            <wp:cNvGraphicFramePr>
+              <a:graphicFrameLocks xmlns:a="http://schemas.openxmlformats.org/drawingml/2006/main" noChangeAspect="1"/>
+            </wp:cNvGraphicFramePr>
+            <a:graphic xmlns:a="http://schemas.openxmlformats.org/drawingml/2006/main">
+              <a:graphicData uri="http://schemas.openxmlformats.org/drawingml/2006/picture">
+                <pic:pic xmlns:pic="http://schemas.openxmlformats.org/drawingml/2006/picture">
+                  <pic:nvPicPr>
+                    <pic:cNvPr id="449560421" name=""/>
+                    <pic:cNvPicPr/>
+                  </pic:nvPicPr>
+                  <pic:blipFill>
+                    <a:blip r:embed="rId38"/>
+                    <a:stretch>
+                      <a:fillRect/>
+                    </a:stretch>
+                  </pic:blipFill>
+                  <pic:spPr>
+                    <a:xfrm>
+                      <a:off x="0" y="0"/>
+                      <a:ext cx="4772691" cy="3458058"/>
+                    </a:xfrm>
+                    <a:prstGeom prst="rect">
+                      <a:avLst/>
+                    </a:prstGeom>
+                  </pic:spPr>
+                </pic:pic>
+              </a:graphicData>
+            </a:graphic>
+          </wp:inline>
+        </w:drawing>
+      </w:r>
+    </w:p>
+    <w:p>
+      <w:pPr>
+        <w:jc w:val="center"/>
+        <w:rPr>
+          <w:b/>
+          <w:bCs/>
+        </w:rPr>
+      </w:pPr>
+    </w:p>
+    <w:p>
+      <w:pPr>
+        <w:jc w:val="center"/>
+        <w:rPr>
+          <w:b/>
+          <w:bCs/>
+        </w:rPr>
+      </w:pPr>
+    </w:p>
+    <w:p>
+      <w:pPr>
+        <w:jc w:val="center"/>
+        <w:rPr>
+          <w:b/>
+          <w:bCs/>
+        </w:rPr>
+      </w:pPr>
+    </w:p>
+    <w:p>
+      <w:pPr>
+        <w:jc w:val="center"/>
+        <w:rPr>
+          <w:b/>
+          <w:bCs/>
+        </w:rPr>
+      </w:pPr>
+    </w:p>
+    <w:p>
+      <w:pPr>
+        <w:jc w:val="center"/>
+        <w:rPr>
+          <w:b/>
+          <w:bCs/>
+        </w:rPr>
+      </w:pPr>
+    </w:p>
+    <w:p>
+      <w:pPr>
+        <w:jc w:val="center"/>
+        <w:rPr>
+          <w:b/>
+          <w:bCs/>
+        </w:rPr>
+      </w:pPr>
+      <w:r>
+        <w:rPr>
+          <w:b/>
+          <w:bCs/>
+        </w:rPr>
+        <w:lastRenderedPageBreak/>
+        <w:t>--21</w:t>
+      </w:r>
+      <w:r>
+        <w:rPr>
+          <w:b/>
+          <w:bCs/>
+        </w:rPr>
+        <w:t>—</w:t>
+      </w:r>
+    </w:p>
+    <w:p>
+      <w:pPr>
+        <w:jc w:val="center"/>
+        <w:rPr>
+          <w:b/>
+          <w:bCs/>
+        </w:rPr>
+      </w:pPr>
+      <w:r>
+        <w:rPr>
+          <w:b/>
+          <w:bCs/>
+        </w:rPr>
+        <w:drawing>
+          <wp:inline distT="0" distB="0" distL="0" distR="0" wp14:anchorId="3E9DC96C" wp14:editId="70F4577B">
+            <wp:extent cx="6858000" cy="1899285"/>
+            <wp:effectExtent l="0" t="0" r="0" b="5715"/>
+            <wp:docPr id="664809413" name="Imagen 1"/>
+            <wp:cNvGraphicFramePr>
+              <a:graphicFrameLocks xmlns:a="http://schemas.openxmlformats.org/drawingml/2006/main" noChangeAspect="1"/>
+            </wp:cNvGraphicFramePr>
+            <a:graphic xmlns:a="http://schemas.openxmlformats.org/drawingml/2006/main">
+              <a:graphicData uri="http://schemas.openxmlformats.org/drawingml/2006/picture">
+                <pic:pic xmlns:pic="http://schemas.openxmlformats.org/drawingml/2006/picture">
+                  <pic:nvPicPr>
+                    <pic:cNvPr id="664809413" name=""/>
+                    <pic:cNvPicPr/>
+                  </pic:nvPicPr>
+                  <pic:blipFill>
+                    <a:blip r:embed="rId39"/>
+                    <a:stretch>
+                      <a:fillRect/>
+                    </a:stretch>
+                  </pic:blipFill>
+                  <pic:spPr>
+                    <a:xfrm>
+                      <a:off x="0" y="0"/>
+                      <a:ext cx="6858000" cy="1899285"/>
+                    </a:xfrm>
+                    <a:prstGeom prst="rect">
+                      <a:avLst/>
+                    </a:prstGeom>
+                  </pic:spPr>
+                </pic:pic>
+              </a:graphicData>
+            </a:graphic>
+          </wp:inline>
+        </w:drawing>
+      </w:r>
+    </w:p>
+    <w:p>
+      <w:pPr>
+        <w:jc w:val="center"/>
+        <w:rPr>
+          <w:b/>
+          <w:bCs/>
+        </w:rPr>
+      </w:pPr>
+      <w:r>
+        <w:rPr>
+          <w:b/>
+          <w:bCs/>
+        </w:rPr>
+        <w:t>--22—</w:t>
+      </w:r>
+    </w:p>
+    <w:p>
+      <w:pPr>
+        <w:jc w:val="center"/>
+        <w:rPr>
+          <w:b/>
+          <w:bCs/>
+        </w:rPr>
+      </w:pPr>
+      <w:r>
+        <w:rPr>
+          <w:b/>
+          <w:bCs/>
+        </w:rPr>
+        <w:drawing>
+          <wp:inline distT="0" distB="0" distL="0" distR="0" wp14:anchorId="5611DA01" wp14:editId="05E532CE">
+            <wp:extent cx="4382112" cy="3429479"/>
+            <wp:effectExtent l="0" t="0" r="0" b="0"/>
+            <wp:docPr id="373525825" name="Imagen 1"/>
+            <wp:cNvGraphicFramePr>
+              <a:graphicFrameLocks xmlns:a="http://schemas.openxmlformats.org/drawingml/2006/main" noChangeAspect="1"/>
+            </wp:cNvGraphicFramePr>
+            <a:graphic xmlns:a="http://schemas.openxmlformats.org/drawingml/2006/main">
+              <a:graphicData uri="http://schemas.openxmlformats.org/drawingml/2006/picture">
+                <pic:pic xmlns:pic="http://schemas.openxmlformats.org/drawingml/2006/picture">
+                  <pic:nvPicPr>
+                    <pic:cNvPr id="373525825" name=""/>
+                    <pic:cNvPicPr/>
+                  </pic:nvPicPr>
+                  <pic:blipFill>
+                    <a:blip r:embed="rId40"/>
+                    <a:stretch>
+                      <a:fillRect/>
+                    </a:stretch>
+                  </pic:blipFill>
+                  <pic:spPr>
+                    <a:xfrm>
+                      <a:off x="0" y="0"/>
+                      <a:ext cx="4382112" cy="3429479"/>
+                    </a:xfrm>
+                    <a:prstGeom prst="rect">
+                      <a:avLst/>
+                    </a:prstGeom>
+                  </pic:spPr>
+                </pic:pic>
+              </a:graphicData>
+            </a:graphic>
+          </wp:inline>
+        </w:drawing>
+      </w:r>
+    </w:p>
+    <w:p>
+      <w:pPr>
+        <w:jc w:val="center"/>
+        <w:rPr>
+          <w:b/>
+          <w:bCs/>
+        </w:rPr>
+      </w:pPr>
+      <w:r>
+        <w:rPr>
+          <w:b/>
+          <w:bCs/>
+        </w:rPr>
+        <w:t>--23</w:t>
+      </w:r>
+      <w:r>
+        <w:rPr>
+          <w:b/>
+          <w:bCs/>
+        </w:rPr>
+        <w:t>—</w:t>
+      </w:r>
+    </w:p>
+    <w:p>
+      <w:pPr>
+        <w:jc w:val="center"/>
+        <w:rPr>
+          <w:b/>
+          <w:bCs/>
+        </w:rPr>
+      </w:pPr>
+      <w:r>
+        <w:rPr>
+          <w:b/>
+          <w:bCs/>
+        </w:rPr>
+        <w:drawing>
+          <wp:inline distT="0" distB="0" distL="0" distR="0" wp14:anchorId="55E47904" wp14:editId="390364EC">
+            <wp:extent cx="3324689" cy="2353003"/>
+            <wp:effectExtent l="0" t="0" r="9525" b="9525"/>
+            <wp:docPr id="2006131060" name="Imagen 1"/>
+            <wp:cNvGraphicFramePr>
+              <a:graphicFrameLocks xmlns:a="http://schemas.openxmlformats.org/drawingml/2006/main" noChangeAspect="1"/>
+            </wp:cNvGraphicFramePr>
+            <a:graphic xmlns:a="http://schemas.openxmlformats.org/drawingml/2006/main">
+              <a:graphicData uri="http://schemas.openxmlformats.org/drawingml/2006/picture">
+                <pic:pic xmlns:pic="http://schemas.openxmlformats.org/drawingml/2006/picture">
+                  <pic:nvPicPr>
+                    <pic:cNvPr id="2006131060" name=""/>
+                    <pic:cNvPicPr/>
+                  </pic:nvPicPr>
+                  <pic:blipFill>
+                    <a:blip r:embed="rId41"/>
+                    <a:stretch>
+                      <a:fillRect/>
+                    </a:stretch>
+                  </pic:blipFill>
+                  <pic:spPr>
+                    <a:xfrm>
+                      <a:off x="0" y="0"/>
+                      <a:ext cx="3324689" cy="2353003"/>
+                    </a:xfrm>
+                    <a:prstGeom prst="rect">
+                      <a:avLst/>
+                    </a:prstGeom>
+                  </pic:spPr>
+                </pic:pic>
+              </a:graphicData>
+            </a:graphic>
+          </wp:inline>
+        </w:drawing>
+      </w:r>
+    </w:p>
+    <w:p>
+      <w:pPr>
+        <w:jc w:val="center"/>
+        <w:rPr>
+          <w:b/>
+          <w:bCs/>
+        </w:rPr>
+      </w:pPr>
+    </w:p>
+    <w:p>
+      <w:pPr>
+        <w:jc w:val="center"/>
+        <w:rPr>
+          <w:b/>
+          <w:bCs/>
+        </w:rPr>
+      </w:pPr>
+      <w:r>
+        <w:rPr>
+          <w:b/>
+          <w:bCs/>
+        </w:rPr>
+        <w:lastRenderedPageBreak/>
+        <w:t>--24—</w:t>
+      </w:r>
+    </w:p>
+    <w:p>
+      <w:pPr>
+        <w:jc w:val="center"/>
+        <w:rPr>
+          <w:b/>
+          <w:bCs/>
+        </w:rPr>
+      </w:pPr>
+      <w:r>
+        <w:rPr>
+          <w:b/>
+          <w:bCs/>
+        </w:rPr>
+        <w:drawing>
+          <wp:inline distT="0" distB="0" distL="0" distR="0" wp14:anchorId="01F48E2F" wp14:editId="12E2B6DB">
+            <wp:extent cx="4484451" cy="1654458"/>
+            <wp:effectExtent l="0" t="0" r="0" b="3175"/>
+            <wp:docPr id="1402395285" name="Imagen 1"/>
+            <wp:cNvGraphicFramePr>
+              <a:graphicFrameLocks xmlns:a="http://schemas.openxmlformats.org/drawingml/2006/main" noChangeAspect="1"/>
+            </wp:cNvGraphicFramePr>
+            <a:graphic xmlns:a="http://schemas.openxmlformats.org/drawingml/2006/main">
+              <a:graphicData uri="http://schemas.openxmlformats.org/drawingml/2006/picture">
+                <pic:pic xmlns:pic="http://schemas.openxmlformats.org/drawingml/2006/picture">
+                  <pic:nvPicPr>
+                    <pic:cNvPr id="1402395285" name=""/>
+                    <pic:cNvPicPr/>
+                  </pic:nvPicPr>
+                  <pic:blipFill>
+                    <a:blip r:embed="rId42"/>
+                    <a:stretch>
+                      <a:fillRect/>
+                    </a:stretch>
+                  </pic:blipFill>
+                  <pic:spPr>
+                    <a:xfrm>
+                      <a:off x="0" y="0"/>
+                      <a:ext cx="4494796" cy="1658275"/>
+                    </a:xfrm>
+                    <a:prstGeom prst="rect">
+                      <a:avLst/>
+                    </a:prstGeom>
+                  </pic:spPr>
+                </pic:pic>
+              </a:graphicData>
+            </a:graphic>
+          </wp:inline>
+        </w:drawing>
+      </w:r>
+    </w:p>
+    <w:p>
+      <w:pPr>
+        <w:jc w:val="center"/>
+        <w:rPr>
+          <w:b/>
+          <w:bCs/>
+        </w:rPr>
+      </w:pPr>
+      <w:r>
+        <w:rPr>
+          <w:b/>
+          <w:bCs/>
+        </w:rPr>
+        <w:t>--25—</w:t>
+      </w:r>
+    </w:p>
+    <w:p>
+      <w:pPr>
+        <w:jc w:val="center"/>
+        <w:rPr>
+          <w:b/>
+          <w:bCs/>
+        </w:rPr>
+      </w:pPr>
+      <w:r>
+        <w:rPr>
+          <w:b/>
+          <w:bCs/>
+        </w:rPr>
+        <w:drawing>
+          <wp:inline distT="0" distB="0" distL="0" distR="0" wp14:anchorId="532A1CB4" wp14:editId="35E1ECC9">
+            <wp:extent cx="4640094" cy="1474196"/>
+            <wp:effectExtent l="0" t="0" r="8255" b="0"/>
+            <wp:docPr id="528213491" name="Imagen 1"/>
+            <wp:cNvGraphicFramePr>
+              <a:graphicFrameLocks xmlns:a="http://schemas.openxmlformats.org/drawingml/2006/main" noChangeAspect="1"/>
+            </wp:cNvGraphicFramePr>
+            <a:graphic xmlns:a="http://schemas.openxmlformats.org/drawingml/2006/main">
+              <a:graphicData uri="http://schemas.openxmlformats.org/drawingml/2006/picture">
+                <pic:pic xmlns:pic="http://schemas.openxmlformats.org/drawingml/2006/picture">
+                  <pic:nvPicPr>
+                    <pic:cNvPr id="528213491" name=""/>
+                    <pic:cNvPicPr/>
+                  </pic:nvPicPr>
+                  <pic:blipFill>
+                    <a:blip r:embed="rId43"/>
+                    <a:stretch>
+                      <a:fillRect/>
+                    </a:stretch>
+                  </pic:blipFill>
+                  <pic:spPr>
+                    <a:xfrm>
+                      <a:off x="0" y="0"/>
+                      <a:ext cx="4648834" cy="1476973"/>
+                    </a:xfrm>
+                    <a:prstGeom prst="rect">
+                      <a:avLst/>
+                    </a:prstGeom>
+                  </pic:spPr>
+                </pic:pic>
+              </a:graphicData>
+            </a:graphic>
+          </wp:inline>
+        </w:drawing>
+      </w:r>
+    </w:p>
+    <w:p>
+      <w:pPr>
+        <w:jc w:val="center"/>
+        <w:rPr>
+          <w:b/>
+          <w:bCs/>
+        </w:rPr>
+      </w:pPr>
+      <w:r>
+        <w:rPr>
+          <w:b/>
+          <w:bCs/>
+        </w:rPr>
+        <w:t>--26—</w:t>
+      </w:r>
+    </w:p>
+    <w:p>
+      <w:pPr>
+        <w:jc w:val="center"/>
+        <w:rPr>
+          <w:b/>
+          <w:bCs/>
+        </w:rPr>
+      </w:pPr>
+      <w:r>
+        <w:rPr>
+          <w:b/>
+          <w:bCs/>
+        </w:rPr>
+        <w:drawing>
+          <wp:inline distT="0" distB="0" distL="0" distR="0" wp14:anchorId="41C16842" wp14:editId="13E6CDBA">
+            <wp:extent cx="4947117" cy="1070043"/>
+            <wp:effectExtent l="0" t="0" r="6350" b="0"/>
+            <wp:docPr id="1840464223" name="Imagen 1"/>
+            <wp:cNvGraphicFramePr>
+              <a:graphicFrameLocks xmlns:a="http://schemas.openxmlformats.org/drawingml/2006/main" noChangeAspect="1"/>
+            </wp:cNvGraphicFramePr>
+            <a:graphic xmlns:a="http://schemas.openxmlformats.org/drawingml/2006/main">
+              <a:graphicData uri="http://schemas.openxmlformats.org/drawingml/2006/picture">
+                <pic:pic xmlns:pic="http://schemas.openxmlformats.org/drawingml/2006/picture">
+                  <pic:nvPicPr>
+                    <pic:cNvPr id="1840464223" name=""/>
+                    <pic:cNvPicPr/>
+                  </pic:nvPicPr>
+                  <pic:blipFill>
+                    <a:blip r:embed="rId44"/>
+                    <a:stretch>
+                      <a:fillRect/>
+                    </a:stretch>
+                  </pic:blipFill>
+                  <pic:spPr>
+                    <a:xfrm>
+                      <a:off x="0" y="0"/>
+                      <a:ext cx="4970374" cy="1075073"/>
+                    </a:xfrm>
+                    <a:prstGeom prst="rect">
+                      <a:avLst/>
+                    </a:prstGeom>
+                  </pic:spPr>
+                </pic:pic>
+              </a:graphicData>
+            </a:graphic>
+          </wp:inline>
+        </w:drawing>
+      </w:r>
+    </w:p>
+    <w:p>
+      <w:pPr>
+        <w:jc w:val="center"/>
+        <w:rPr>
+          <w:b/>
+          <w:bCs/>
+        </w:rPr>
+      </w:pPr>
+      <w:r>
+        <w:rPr>
+          <w:b/>
+          <w:bCs/>
+        </w:rPr>
+        <w:t>--27—</w:t>
+      </w:r>
+    </w:p>
+    <w:p>
+      <w:pPr>
+        <w:jc w:val="center"/>
+        <w:rPr>
+          <w:b/>
+          <w:bCs/>
+        </w:rPr>
+      </w:pPr>
+      <w:r>
+        <w:rPr>
+          <w:b/>
+          <w:bCs/>
+        </w:rPr>
+        <w:drawing>
+          <wp:inline distT="0" distB="0" distL="0" distR="0" wp14:anchorId="39969D00" wp14:editId="203EFDF8">
+            <wp:extent cx="4824919" cy="1558139"/>
+            <wp:effectExtent l="0" t="0" r="0" b="4445"/>
+            <wp:docPr id="418125601" name="Imagen 1"/>
+            <wp:cNvGraphicFramePr>
+              <a:graphicFrameLocks xmlns:a="http://schemas.openxmlformats.org/drawingml/2006/main" noChangeAspect="1"/>
+            </wp:cNvGraphicFramePr>
+            <a:graphic xmlns:a="http://schemas.openxmlformats.org/drawingml/2006/main">
+              <a:graphicData uri="http://schemas.openxmlformats.org/drawingml/2006/picture">
+                <pic:pic xmlns:pic="http://schemas.openxmlformats.org/drawingml/2006/picture">
+                  <pic:nvPicPr>
+                    <pic:cNvPr id="418125601" name=""/>
+                    <pic:cNvPicPr/>
+                  </pic:nvPicPr>
+                  <pic:blipFill>
+                    <a:blip r:embed="rId45"/>
+                    <a:stretch>
+                      <a:fillRect/>
+                    </a:stretch>
+                  </pic:blipFill>
+                  <pic:spPr>
+                    <a:xfrm>
+                      <a:off x="0" y="0"/>
+                      <a:ext cx="4838877" cy="1562646"/>
+                    </a:xfrm>
+                    <a:prstGeom prst="rect">
+                      <a:avLst/>
+                    </a:prstGeom>
+                  </pic:spPr>
+                </pic:pic>
+              </a:graphicData>
+            </a:graphic>
+          </wp:inline>
+        </w:drawing>
+      </w:r>
+    </w:p>
+    <w:p>
+      <w:pPr>
+        <w:jc w:val="center"/>
+        <w:rPr>
+          <w:b/>
+          <w:bCs/>
+        </w:rPr>
+      </w:pPr>
+      <w:r>
+        <w:rPr>
+          <w:b/>
+          <w:bCs/>
+        </w:rPr>
+        <w:t>--28—</w:t>
+      </w:r>
+    </w:p>
+    <w:p>
+      <w:pPr>
+        <w:jc w:val="center"/>
+        <w:rPr>
+          <w:b/>
+          <w:bCs/>
+        </w:rPr>
+      </w:pPr>
+      <w:r>
+        <w:rPr>
+          <w:b/>
+          <w:bCs/>
+        </w:rPr>
+        <w:drawing>
+          <wp:inline distT="0" distB="0" distL="0" distR="0" wp14:anchorId="53877135" wp14:editId="4B1DBEEC">
+            <wp:extent cx="4007796" cy="1462523"/>
+            <wp:effectExtent l="0" t="0" r="0" b="4445"/>
+            <wp:docPr id="1928635313" name="Imagen 1"/>
+            <wp:cNvGraphicFramePr>
+              <a:graphicFrameLocks xmlns:a="http://schemas.openxmlformats.org/drawingml/2006/main" noChangeAspect="1"/>
+            </wp:cNvGraphicFramePr>
+            <a:graphic xmlns:a="http://schemas.openxmlformats.org/drawingml/2006/main">
+              <a:graphicData uri="http://schemas.openxmlformats.org/drawingml/2006/picture">
+                <pic:pic xmlns:pic="http://schemas.openxmlformats.org/drawingml/2006/picture">
+                  <pic:nvPicPr>
+                    <pic:cNvPr id="1928635313" name=""/>
+                    <pic:cNvPicPr/>
+                  </pic:nvPicPr>
+                  <pic:blipFill>
+                    <a:blip r:embed="rId46"/>
+                    <a:stretch>
+                      <a:fillRect/>
+                    </a:stretch>
+                  </pic:blipFill>
+                  <pic:spPr>
+                    <a:xfrm>
+                      <a:off x="0" y="0"/>
+                      <a:ext cx="4030480" cy="1470801"/>
                     </a:xfrm>
                     <a:prstGeom prst="rect">
                       <a:avLst/>
@@ -2283,6 +3354,7 @@
   <w:style w:type="character" w:default="1" w:styleId="Fuentedeprrafopredeter">
     <w:name w:val="Default Paragraph Font"/>
     <w:uiPriority w:val="1"/>
+    <w:semiHidden/>
     <w:unhideWhenUsed/>
   </w:style>
   <w:style w:type="table" w:default="1" w:styleId="Tablanormal">

</xml_diff>